<commit_message>
Add alternativ script for user story
</commit_message>
<xml_diff>
--- a/presentation_projet/presentation_projet.docx
+++ b/presentation_projet/presentation_projet.docx
@@ -284,7 +284,16 @@
         <w:t>Diagrammes d'activité</w:t>
       </w:r>
       <w:r>
-        <w:t xml:space="preserve"> ( les utilisateurs )</w:t>
+        <w:t xml:space="preserve"> </w:t>
+      </w:r>
+      <w:r>
+        <w:t>(les</w:t>
+      </w:r>
+      <w:r>
+        <w:t xml:space="preserve"> </w:t>
+      </w:r>
+      <w:r>
+        <w:t>utilisateurs)</w:t>
       </w:r>
     </w:p>
     <w:p>
@@ -297,7 +306,10 @@
       </w:pPr>
       <w:r>
         <w:tab/>
-        <w:t>Diagrammes d'activité ( l'admin )</w:t>
+        <w:t xml:space="preserve">Diagrammes d'activité </w:t>
+      </w:r>
+      <w:r>
+        <w:t>(l'admin)</w:t>
       </w:r>
     </w:p>
     <w:p>
@@ -310,7 +322,16 @@
       </w:pPr>
       <w:r>
         <w:tab/>
-        <w:t>Diagrammes d'activité ( les pizzaiolos )</w:t>
+        <w:t xml:space="preserve">Diagrammes d'activité </w:t>
+      </w:r>
+      <w:r>
+        <w:t>(les</w:t>
+      </w:r>
+      <w:r>
+        <w:t xml:space="preserve"> </w:t>
+      </w:r>
+      <w:r>
+        <w:t>pizzaiolos)</w:t>
       </w:r>
     </w:p>
     <w:p>
@@ -323,10 +344,16 @@
       </w:pPr>
       <w:r>
         <w:tab/>
-        <w:t>User story ( partie 1</w:t>
-      </w:r>
-      <w:r>
-        <w:t xml:space="preserve"> )</w:t>
+        <w:t xml:space="preserve">Diagrammes d'activité </w:t>
+      </w:r>
+      <w:r>
+        <w:t>(le</w:t>
+      </w:r>
+      <w:r>
+        <w:t xml:space="preserve"> système de </w:t>
+      </w:r>
+      <w:r>
+        <w:t>paiement)</w:t>
       </w:r>
     </w:p>
     <w:p>
@@ -339,7 +366,16 @@
       </w:pPr>
       <w:r>
         <w:tab/>
-        <w:t>User story (partie 2 )</w:t>
+        <w:t xml:space="preserve">User story </w:t>
+      </w:r>
+      <w:r>
+        <w:t>(partie</w:t>
+      </w:r>
+      <w:r>
+        <w:t xml:space="preserve"> </w:t>
+      </w:r>
+      <w:r>
+        <w:t>1)</w:t>
       </w:r>
     </w:p>
     <w:p>
@@ -349,6 +385,21 @@
           <w:ilvl w:val="0"/>
           <w:numId w:val="7"/>
         </w:numPr>
+      </w:pPr>
+      <w:r>
+        <w:t xml:space="preserve">User story (partie </w:t>
+      </w:r>
+      <w:r>
+        <w:t>2)</w:t>
+      </w:r>
+    </w:p>
+    <w:p>
+      <w:pPr>
+        <w:pStyle w:val="Titre2"/>
+        <w:numPr>
+          <w:ilvl w:val="0"/>
+          <w:numId w:val="7"/>
+        </w:numPr>
         <w:rPr>
           <w:lang w:val="en-US"/>
         </w:rPr>
@@ -357,19 +408,31 @@
         <w:rPr>
           <w:lang w:val="en-US"/>
         </w:rPr>
-        <w:t xml:space="preserve">User story ( partie </w:t>
+        <w:t xml:space="preserve">User story </w:t>
       </w:r>
       <w:r>
         <w:rPr>
           <w:lang w:val="en-US"/>
         </w:rPr>
+        <w:t>(partie</w:t>
+      </w:r>
+      <w:r>
+        <w:rPr>
+          <w:lang w:val="en-US"/>
+        </w:rPr>
+        <w:t xml:space="preserve"> </w:t>
+      </w:r>
+      <w:r>
+        <w:rPr>
+          <w:lang w:val="en-US"/>
+        </w:rPr>
         <w:t>3</w:t>
       </w:r>
       <w:r>
         <w:rPr>
           <w:lang w:val="en-US"/>
         </w:rPr>
-        <w:t xml:space="preserve"> )</w:t>
+        <w:t>)</w:t>
       </w:r>
       <w:r>
         <w:rPr>
@@ -567,7 +630,6 @@
         <w:rPr>
           <w:u w:val="single"/>
         </w:rPr>
-        <w:lastRenderedPageBreak/>
         <w:t>Contexte :</w:t>
       </w:r>
     </w:p>
@@ -729,7 +791,6 @@
     <w:p/>
     <w:p/>
     <w:p/>
-    <w:p/>
     <w:p>
       <w:pPr>
         <w:pStyle w:val="Titre1"/>
@@ -770,6 +831,9 @@
     </w:p>
     <w:p/>
     <w:p>
+      <w:pPr>
+        <w:jc w:val="center"/>
+      </w:pPr>
       <w:r>
         <w:rPr>
           <w:noProof/>
@@ -844,16 +908,34 @@
     <w:p/>
     <w:p/>
     <w:p>
+      <w:pPr>
+        <w:jc w:val="center"/>
+      </w:pPr>
       <w:r>
         <w:rPr>
           <w:b/>
           <w:i/>
         </w:rPr>
-        <w:t>Les utilisateurs(connectés et non connectés)</w:t>
-      </w:r>
-    </w:p>
-    <w:p>
-      <w:pPr>
+        <w:t xml:space="preserve">Les </w:t>
+      </w:r>
+      <w:r>
+        <w:rPr>
+          <w:b/>
+          <w:i/>
+        </w:rPr>
+        <w:t>utilisateurs (</w:t>
+      </w:r>
+      <w:r>
+        <w:rPr>
+          <w:b/>
+          <w:i/>
+        </w:rPr>
+        <w:t>connectés et non connectés)</w:t>
+      </w:r>
+    </w:p>
+    <w:p>
+      <w:pPr>
+        <w:jc w:val="center"/>
         <w:rPr>
           <w:b/>
           <w:i/>
@@ -866,9 +948,9 @@
         </w:rPr>
         <w:drawing>
           <wp:inline distT="0" distB="0" distL="0" distR="0">
-            <wp:extent cx="6183210" cy="5716403"/>
-            <wp:effectExtent l="19050" t="0" r="8040" b="0"/>
-            <wp:docPr id="8" name="Image 0" descr="Capture.JPG"/>
+            <wp:extent cx="5758295" cy="6264234"/>
+            <wp:effectExtent l="19050" t="0" r="0" b="0"/>
+            <wp:docPr id="3" name="Image 2" descr="Capture2.JPG"/>
             <wp:cNvGraphicFramePr>
               <a:graphicFrameLocks xmlns:a="http://schemas.openxmlformats.org/drawingml/2006/main" noChangeAspect="1"/>
             </wp:cNvGraphicFramePr>
@@ -876,7 +958,7 @@
               <a:graphicData uri="http://schemas.openxmlformats.org/drawingml/2006/picture">
                 <pic:pic xmlns:pic="http://schemas.openxmlformats.org/drawingml/2006/picture">
                   <pic:nvPicPr>
-                    <pic:cNvPr id="0" name="Capture.JPG"/>
+                    <pic:cNvPr id="0" name="Capture2.JPG"/>
                     <pic:cNvPicPr/>
                   </pic:nvPicPr>
                   <pic:blipFill>
@@ -888,7 +970,7 @@
                   <pic:spPr>
                     <a:xfrm>
                       <a:off x="0" y="0"/>
-                      <a:ext cx="6194644" cy="5726973"/>
+                      <a:ext cx="5760720" cy="6266872"/>
                     </a:xfrm>
                     <a:prstGeom prst="rect">
                       <a:avLst/>
@@ -900,20 +982,12 @@
           </wp:inline>
         </w:drawing>
       </w:r>
-      <w:r>
-        <w:t xml:space="preserve">  </w:t>
-      </w:r>
     </w:p>
     <w:p/>
     <w:p/>
     <w:p/>
     <w:p/>
     <w:p/>
-    <w:p/>
-    <w:p/>
-    <w:p/>
-    <w:p/>
-    <w:p/>
     <w:p>
       <w:pPr>
         <w:jc w:val="center"/>
@@ -923,7 +997,28 @@
           <w:b/>
           <w:i/>
         </w:rPr>
-        <w:t>L'admin ( le chef d'entreprise )</w:t>
+        <w:t xml:space="preserve">L'admin </w:t>
+      </w:r>
+      <w:r>
+        <w:rPr>
+          <w:b/>
+          <w:i/>
+        </w:rPr>
+        <w:t>(le</w:t>
+      </w:r>
+      <w:r>
+        <w:rPr>
+          <w:b/>
+          <w:i/>
+        </w:rPr>
+        <w:t xml:space="preserve"> chef </w:t>
+      </w:r>
+      <w:r>
+        <w:rPr>
+          <w:b/>
+          <w:i/>
+        </w:rPr>
+        <w:t>d'entreprise)</w:t>
       </w:r>
     </w:p>
     <w:p>
@@ -941,7 +1036,7 @@
         </w:rPr>
         <w:drawing>
           <wp:inline distT="0" distB="0" distL="0" distR="0">
-            <wp:extent cx="3301961" cy="5382628"/>
+            <wp:extent cx="3302209" cy="6090699"/>
             <wp:effectExtent l="19050" t="0" r="0" b="0"/>
             <wp:docPr id="1" name="Image 0" descr="Capture.JPG"/>
             <wp:cNvGraphicFramePr>
@@ -963,7 +1058,7 @@
                   <pic:spPr>
                     <a:xfrm>
                       <a:off x="0" y="0"/>
-                      <a:ext cx="3316350" cy="5406084"/>
+                      <a:ext cx="3316350" cy="6116780"/>
                     </a:xfrm>
                     <a:prstGeom prst="rect">
                       <a:avLst/>
@@ -1038,53 +1133,18 @@
           <w:i/>
         </w:rPr>
       </w:pPr>
+      <w:r>
+        <w:rPr>
+          <w:b/>
+          <w:i/>
+        </w:rPr>
+        <w:lastRenderedPageBreak/>
+        <w:t>Les pizzaiolos</w:t>
+      </w:r>
     </w:p>
     <w:p>
       <w:pPr>
         <w:jc w:val="center"/>
-        <w:rPr>
-          <w:b/>
-          <w:i/>
-        </w:rPr>
-      </w:pPr>
-    </w:p>
-    <w:p>
-      <w:pPr>
-        <w:jc w:val="center"/>
-        <w:rPr>
-          <w:b/>
-          <w:i/>
-        </w:rPr>
-      </w:pPr>
-    </w:p>
-    <w:p>
-      <w:pPr>
-        <w:jc w:val="center"/>
-        <w:rPr>
-          <w:b/>
-          <w:i/>
-        </w:rPr>
-      </w:pPr>
-      <w:r>
-        <w:rPr>
-          <w:b/>
-          <w:i/>
-        </w:rPr>
-        <w:t>Les pizzaiolos</w:t>
-      </w:r>
-    </w:p>
-    <w:p>
-      <w:pPr>
-        <w:jc w:val="center"/>
-        <w:rPr>
-          <w:b/>
-          <w:i/>
-        </w:rPr>
-      </w:pPr>
-    </w:p>
-    <w:p>
-      <w:pPr>
-        <w:jc w:val="both"/>
         <w:rPr>
           <w:b/>
           <w:i/>
@@ -1097,8 +1157,8 @@
         </w:rPr>
         <w:drawing>
           <wp:inline distT="0" distB="0" distL="0" distR="0">
-            <wp:extent cx="5973606" cy="6226895"/>
-            <wp:effectExtent l="19050" t="0" r="8094" b="0"/>
+            <wp:extent cx="5975249" cy="6287984"/>
+            <wp:effectExtent l="19050" t="0" r="6451" b="0"/>
             <wp:docPr id="10" name="Image 1" descr="Capture2.JPG"/>
             <wp:cNvGraphicFramePr>
               <a:graphicFrameLocks xmlns:a="http://schemas.openxmlformats.org/drawingml/2006/main" noChangeAspect="1"/>
@@ -1119,7 +1179,7 @@
                   <pic:spPr>
                     <a:xfrm>
                       <a:off x="0" y="0"/>
-                      <a:ext cx="5989412" cy="6243371"/>
+                      <a:ext cx="5989412" cy="6302888"/>
                     </a:xfrm>
                     <a:prstGeom prst="rect">
                       <a:avLst/>
@@ -1141,13 +1201,136 @@
         </w:rPr>
       </w:pPr>
     </w:p>
-    <w:p/>
+    <w:p>
+      <w:pPr>
+        <w:jc w:val="center"/>
+        <w:rPr>
+          <w:b/>
+          <w:i/>
+        </w:rPr>
+      </w:pPr>
+    </w:p>
+    <w:p>
+      <w:pPr>
+        <w:jc w:val="center"/>
+        <w:rPr>
+          <w:b/>
+          <w:i/>
+        </w:rPr>
+      </w:pPr>
+    </w:p>
+    <w:p>
+      <w:pPr>
+        <w:jc w:val="center"/>
+        <w:rPr>
+          <w:b/>
+          <w:i/>
+        </w:rPr>
+      </w:pPr>
+    </w:p>
+    <w:p>
+      <w:pPr>
+        <w:jc w:val="center"/>
+        <w:rPr>
+          <w:b/>
+          <w:i/>
+        </w:rPr>
+      </w:pPr>
+    </w:p>
+    <w:p>
+      <w:pPr>
+        <w:jc w:val="center"/>
+        <w:rPr>
+          <w:b/>
+          <w:i/>
+        </w:rPr>
+      </w:pPr>
+    </w:p>
+    <w:p>
+      <w:pPr>
+        <w:jc w:val="center"/>
+        <w:rPr>
+          <w:b/>
+          <w:i/>
+        </w:rPr>
+      </w:pPr>
+    </w:p>
+    <w:p>
+      <w:pPr>
+        <w:jc w:val="center"/>
+        <w:rPr>
+          <w:b/>
+          <w:i/>
+        </w:rPr>
+      </w:pPr>
+      <w:r>
+        <w:rPr>
+          <w:b/>
+          <w:i/>
+        </w:rPr>
+        <w:lastRenderedPageBreak/>
+        <w:t>Le système de paiement</w:t>
+      </w:r>
+    </w:p>
+    <w:p>
+      <w:pPr>
+        <w:jc w:val="center"/>
+        <w:rPr>
+          <w:b/>
+          <w:i/>
+        </w:rPr>
+      </w:pPr>
+      <w:r>
+        <w:rPr>
+          <w:b/>
+          <w:i/>
+          <w:noProof/>
+          <w:lang w:eastAsia="fr-FR"/>
+        </w:rPr>
+        <w:drawing>
+          <wp:inline distT="0" distB="0" distL="0" distR="0">
+            <wp:extent cx="6157118" cy="7879743"/>
+            <wp:effectExtent l="19050" t="0" r="0" b="0"/>
+            <wp:docPr id="2" name="Image 1" descr="Capture.JPG"/>
+            <wp:cNvGraphicFramePr>
+              <a:graphicFrameLocks xmlns:a="http://schemas.openxmlformats.org/drawingml/2006/main" noChangeAspect="1"/>
+            </wp:cNvGraphicFramePr>
+            <a:graphic xmlns:a="http://schemas.openxmlformats.org/drawingml/2006/main">
+              <a:graphicData uri="http://schemas.openxmlformats.org/drawingml/2006/picture">
+                <pic:pic xmlns:pic="http://schemas.openxmlformats.org/drawingml/2006/picture">
+                  <pic:nvPicPr>
+                    <pic:cNvPr id="0" name="Capture.JPG"/>
+                    <pic:cNvPicPr/>
+                  </pic:nvPicPr>
+                  <pic:blipFill>
+                    <a:blip r:embed="rId12" cstate="print"/>
+                    <a:stretch>
+                      <a:fillRect/>
+                    </a:stretch>
+                  </pic:blipFill>
+                  <pic:spPr>
+                    <a:xfrm>
+                      <a:off x="0" y="0"/>
+                      <a:ext cx="6163381" cy="7887759"/>
+                    </a:xfrm>
+                    <a:prstGeom prst="rect">
+                      <a:avLst/>
+                    </a:prstGeom>
+                  </pic:spPr>
+                </pic:pic>
+              </a:graphicData>
+            </a:graphic>
+          </wp:inline>
+        </w:drawing>
+      </w:r>
+    </w:p>
     <w:p>
       <w:pPr>
         <w:pStyle w:val="Titre1"/>
         <w:jc w:val="center"/>
       </w:pPr>
       <w:r>
+        <w:lastRenderedPageBreak/>
         <w:t>User story</w:t>
       </w:r>
     </w:p>
@@ -1266,7 +1449,21 @@
           <w:sz w:val="28"/>
           <w:szCs w:val="28"/>
         </w:rPr>
-        <w:t>Puis il choisie une option de navigation depuis l'écran d'accueil de l'application( Passer une commande, consulter mes paiements, suivre une commande, consulter mes commandes)</w:t>
+        <w:t xml:space="preserve">Puis il choisie une option de navigation depuis l'écran d'accueil de </w:t>
+      </w:r>
+      <w:r>
+        <w:rPr>
+          <w:sz w:val="28"/>
+          <w:szCs w:val="28"/>
+        </w:rPr>
+        <w:t>l'application (Passer</w:t>
+      </w:r>
+      <w:r>
+        <w:rPr>
+          <w:sz w:val="28"/>
+          <w:szCs w:val="28"/>
+        </w:rPr>
+        <w:t xml:space="preserve"> une commande, consulter mes paiements, suivre une commande, consulter mes commandes)</w:t>
       </w:r>
       <w:r>
         <w:rPr>
@@ -1299,7 +1496,21 @@
           <w:sz w:val="28"/>
           <w:szCs w:val="28"/>
         </w:rPr>
-        <w:t>Ensuite, il clique sur "Passer une commande"</w:t>
+        <w:t>Ensuite, il clique sur "</w:t>
+      </w:r>
+      <w:r>
+        <w:rPr>
+          <w:sz w:val="28"/>
+          <w:szCs w:val="28"/>
+        </w:rPr>
+        <w:t>Passé</w:t>
+      </w:r>
+      <w:r>
+        <w:rPr>
+          <w:sz w:val="28"/>
+          <w:szCs w:val="28"/>
+        </w:rPr>
+        <w:t xml:space="preserve"> une commande"</w:t>
       </w:r>
       <w:r>
         <w:rPr>
@@ -1590,7 +1801,42 @@
           <w:sz w:val="28"/>
           <w:szCs w:val="28"/>
         </w:rPr>
-        <w:t>Et pour finir il éteint l'application</w:t>
+        <w:t xml:space="preserve">Il n'a plus </w:t>
+      </w:r>
+      <w:r>
+        <w:rPr>
+          <w:sz w:val="28"/>
+          <w:szCs w:val="28"/>
+        </w:rPr>
+        <w:t>qu'à</w:t>
+      </w:r>
+      <w:r>
+        <w:rPr>
+          <w:sz w:val="28"/>
+          <w:szCs w:val="28"/>
+        </w:rPr>
+        <w:t xml:space="preserve"> éteindre l'application et à</w:t>
+      </w:r>
+      <w:r>
+        <w:rPr>
+          <w:sz w:val="28"/>
+          <w:szCs w:val="28"/>
+        </w:rPr>
+        <w:t xml:space="preserve"> réceptionner la commande après livraison et paye </w:t>
+      </w:r>
+      <w:r>
+        <w:rPr>
+          <w:sz w:val="28"/>
+          <w:szCs w:val="28"/>
+        </w:rPr>
+        <w:t>s'il</w:t>
+      </w:r>
+      <w:r>
+        <w:rPr>
+          <w:sz w:val="28"/>
+          <w:szCs w:val="28"/>
+        </w:rPr>
+        <w:t xml:space="preserve"> a choisie de payer après livraison</w:t>
       </w:r>
       <w:r>
         <w:rPr>
@@ -1603,91 +1849,105 @@
     <w:p>
       <w:pPr>
         <w:pStyle w:val="Sansinterligne"/>
-        <w:ind w:left="720"/>
-        <w:rPr>
-          <w:sz w:val="28"/>
-          <w:szCs w:val="28"/>
-        </w:rPr>
-      </w:pPr>
-    </w:p>
-    <w:p>
-      <w:pPr>
-        <w:pStyle w:val="Sansinterligne"/>
-        <w:rPr>
-          <w:sz w:val="28"/>
-          <w:szCs w:val="28"/>
-        </w:rPr>
-      </w:pPr>
-      <w:r>
-        <w:rPr>
-          <w:sz w:val="28"/>
-          <w:szCs w:val="28"/>
-        </w:rPr>
-        <w:t xml:space="preserve">Il n'a plus </w:t>
-      </w:r>
-      <w:r>
-        <w:rPr>
-          <w:sz w:val="28"/>
-          <w:szCs w:val="28"/>
-        </w:rPr>
-        <w:t>qu'à</w:t>
-      </w:r>
-      <w:r>
-        <w:rPr>
-          <w:sz w:val="28"/>
-          <w:szCs w:val="28"/>
-        </w:rPr>
-        <w:t xml:space="preserve"> réceptionner la commande après livraison et paye </w:t>
-      </w:r>
-      <w:r>
-        <w:rPr>
-          <w:sz w:val="28"/>
-          <w:szCs w:val="28"/>
-        </w:rPr>
-        <w:t>s'il</w:t>
-      </w:r>
-      <w:r>
-        <w:rPr>
-          <w:sz w:val="28"/>
-          <w:szCs w:val="28"/>
-        </w:rPr>
-        <w:t xml:space="preserve"> a choisie de payer après livraison</w:t>
-      </w:r>
-      <w:r>
-        <w:rPr>
-          <w:sz w:val="28"/>
-          <w:szCs w:val="28"/>
-        </w:rPr>
-        <w:t>.</w:t>
-      </w:r>
-    </w:p>
-    <w:p>
-      <w:pPr>
-        <w:pStyle w:val="Sansinterligne"/>
-        <w:rPr>
-          <w:sz w:val="28"/>
-          <w:szCs w:val="28"/>
-        </w:rPr>
-      </w:pPr>
-    </w:p>
-    <w:p>
-      <w:pPr>
-        <w:pStyle w:val="Sansinterligne"/>
-        <w:rPr>
-          <w:sz w:val="28"/>
-          <w:szCs w:val="28"/>
-        </w:rPr>
-      </w:pPr>
-    </w:p>
-    <w:p>
-      <w:pPr>
-        <w:rPr>
-          <w:b/>
-          <w:sz w:val="28"/>
-          <w:szCs w:val="28"/>
-          <w:u w:val="single"/>
-        </w:rPr>
-      </w:pPr>
+        <w:rPr>
+          <w:sz w:val="28"/>
+          <w:szCs w:val="28"/>
+        </w:rPr>
+      </w:pPr>
+    </w:p>
+    <w:p>
+      <w:pPr>
+        <w:pStyle w:val="Sansinterligne"/>
+        <w:rPr>
+          <w:sz w:val="28"/>
+          <w:szCs w:val="28"/>
+        </w:rPr>
+      </w:pPr>
+      <w:r>
+        <w:rPr>
+          <w:sz w:val="28"/>
+          <w:szCs w:val="28"/>
+        </w:rPr>
+        <w:t>---------------------------------------------------------------------------------------------------------</w:t>
+      </w:r>
+    </w:p>
+    <w:p>
+      <w:pPr>
+        <w:pStyle w:val="Sansinterligne"/>
+        <w:rPr>
+          <w:sz w:val="28"/>
+          <w:szCs w:val="28"/>
+        </w:rPr>
+      </w:pPr>
+      <w:r>
+        <w:rPr>
+          <w:sz w:val="28"/>
+          <w:szCs w:val="28"/>
+        </w:rPr>
+        <w:drawing>
+          <wp:inline distT="0" distB="0" distL="0" distR="0">
+            <wp:extent cx="313966" cy="262393"/>
+            <wp:effectExtent l="19050" t="0" r="0" b="0"/>
+            <wp:docPr id="5" name="Image 3" descr="warning.jpg"/>
+            <wp:cNvGraphicFramePr>
+              <a:graphicFrameLocks xmlns:a="http://schemas.openxmlformats.org/drawingml/2006/main" noChangeAspect="1"/>
+            </wp:cNvGraphicFramePr>
+            <a:graphic xmlns:a="http://schemas.openxmlformats.org/drawingml/2006/main">
+              <a:graphicData uri="http://schemas.openxmlformats.org/drawingml/2006/picture">
+                <pic:pic xmlns:pic="http://schemas.openxmlformats.org/drawingml/2006/picture">
+                  <pic:nvPicPr>
+                    <pic:cNvPr id="0" name="warning.jpg"/>
+                    <pic:cNvPicPr/>
+                  </pic:nvPicPr>
+                  <pic:blipFill>
+                    <a:blip r:embed="rId13" cstate="print"/>
+                    <a:stretch>
+                      <a:fillRect/>
+                    </a:stretch>
+                  </pic:blipFill>
+                  <pic:spPr>
+                    <a:xfrm>
+                      <a:off x="0" y="0"/>
+                      <a:ext cx="315114" cy="263353"/>
+                    </a:xfrm>
+                    <a:prstGeom prst="rect">
+                      <a:avLst/>
+                    </a:prstGeom>
+                  </pic:spPr>
+                </pic:pic>
+              </a:graphicData>
+            </a:graphic>
+          </wp:inline>
+        </w:drawing>
+      </w:r>
+      <w:r>
+        <w:rPr>
+          <w:sz w:val="28"/>
+          <w:szCs w:val="28"/>
+        </w:rPr>
+        <w:t>Si jamais le paiement en ligne est refusé l'utilisateur est redirigé vers l'écran de sélection du mode pai</w:t>
+      </w:r>
+      <w:r>
+        <w:rPr>
+          <w:sz w:val="28"/>
+          <w:szCs w:val="28"/>
+        </w:rPr>
+        <w:t>e</w:t>
+      </w:r>
+      <w:r>
+        <w:rPr>
+          <w:sz w:val="28"/>
+          <w:szCs w:val="28"/>
+        </w:rPr>
+        <w:t>ment et il ne sera pas débité</w:t>
+      </w:r>
+      <w:r>
+        <w:rPr>
+          <w:sz w:val="28"/>
+          <w:szCs w:val="28"/>
+        </w:rPr>
+        <w:t xml:space="preserve"> sur son compte bancaire par le système de paiement et son paiement ne sera pas enregistré dans la base de données de l'application.</w:t>
+      </w:r>
     </w:p>
     <w:p>
       <w:pPr>
@@ -1747,17 +2007,6 @@
     </w:p>
     <w:p>
       <w:pPr>
-        <w:pStyle w:val="Paragraphedeliste"/>
-        <w:rPr>
-          <w:b/>
-          <w:sz w:val="28"/>
-          <w:szCs w:val="28"/>
-          <w:u w:val="single"/>
-        </w:rPr>
-      </w:pPr>
-    </w:p>
-    <w:p>
-      <w:pPr>
         <w:pStyle w:val="Sansinterligne"/>
         <w:rPr>
           <w:sz w:val="28"/>
@@ -1842,7 +2091,21 @@
           <w:sz w:val="28"/>
           <w:szCs w:val="28"/>
         </w:rPr>
-        <w:t>Puis il choisie une option de navigation depuis l'écran d'accueil de l'application( Passer une commande, consulter mes paiements, suivre une commande, consulter mes commandes)</w:t>
+        <w:t xml:space="preserve">Puis il choisie une option de navigation depuis l'écran d'accueil de </w:t>
+      </w:r>
+      <w:r>
+        <w:rPr>
+          <w:sz w:val="28"/>
+          <w:szCs w:val="28"/>
+        </w:rPr>
+        <w:t>l'application (Passer</w:t>
+      </w:r>
+      <w:r>
+        <w:rPr>
+          <w:sz w:val="28"/>
+          <w:szCs w:val="28"/>
+        </w:rPr>
+        <w:t xml:space="preserve"> une commande, consulter mes paiements, suivre une commande, consulter mes commandes)</w:t>
       </w:r>
       <w:r>
         <w:rPr>
@@ -2118,9 +2381,130 @@
     </w:p>
     <w:p>
       <w:pPr>
+        <w:pStyle w:val="Sansinterligne"/>
+        <w:rPr>
+          <w:sz w:val="28"/>
+          <w:szCs w:val="28"/>
+        </w:rPr>
+      </w:pPr>
+    </w:p>
+    <w:p>
+      <w:pPr>
+        <w:pStyle w:val="Sansinterligne"/>
+        <w:rPr>
+          <w:sz w:val="28"/>
+          <w:szCs w:val="28"/>
+        </w:rPr>
+      </w:pPr>
+      <w:r>
+        <w:rPr>
+          <w:sz w:val="28"/>
+          <w:szCs w:val="28"/>
+        </w:rPr>
+        <w:t>---------------------------------------------------------------------------------------------------------</w:t>
+      </w:r>
+    </w:p>
+    <w:p>
+      <w:pPr>
+        <w:pStyle w:val="Sansinterligne"/>
+        <w:rPr>
+          <w:sz w:val="28"/>
+          <w:szCs w:val="28"/>
+        </w:rPr>
+      </w:pPr>
+    </w:p>
+    <w:p>
+      <w:pPr>
+        <w:pStyle w:val="Sansinterligne"/>
+        <w:rPr>
+          <w:sz w:val="28"/>
+          <w:szCs w:val="28"/>
+        </w:rPr>
+      </w:pPr>
+    </w:p>
+    <w:p>
+      <w:pPr>
+        <w:pStyle w:val="Sansinterligne"/>
+        <w:rPr>
+          <w:sz w:val="28"/>
+          <w:szCs w:val="28"/>
+        </w:rPr>
+      </w:pPr>
+    </w:p>
+    <w:p>
+      <w:pPr>
+        <w:pStyle w:val="Sansinterligne"/>
+        <w:rPr>
+          <w:sz w:val="28"/>
+          <w:szCs w:val="28"/>
+        </w:rPr>
+      </w:pPr>
+    </w:p>
+    <w:p>
+      <w:pPr>
+        <w:pStyle w:val="Sansinterligne"/>
+        <w:rPr>
+          <w:sz w:val="28"/>
+          <w:szCs w:val="28"/>
+        </w:rPr>
+      </w:pPr>
+      <w:r>
+        <w:rPr>
+          <w:noProof/>
+          <w:sz w:val="28"/>
+          <w:szCs w:val="28"/>
+          <w:lang w:eastAsia="fr-FR"/>
+        </w:rPr>
+        <w:drawing>
+          <wp:inline distT="0" distB="0" distL="0" distR="0">
+            <wp:extent cx="313966" cy="262393"/>
+            <wp:effectExtent l="19050" t="0" r="0" b="0"/>
+            <wp:docPr id="4" name="Image 3" descr="warning.jpg"/>
+            <wp:cNvGraphicFramePr>
+              <a:graphicFrameLocks xmlns:a="http://schemas.openxmlformats.org/drawingml/2006/main" noChangeAspect="1"/>
+            </wp:cNvGraphicFramePr>
+            <a:graphic xmlns:a="http://schemas.openxmlformats.org/drawingml/2006/main">
+              <a:graphicData uri="http://schemas.openxmlformats.org/drawingml/2006/picture">
+                <pic:pic xmlns:pic="http://schemas.openxmlformats.org/drawingml/2006/picture">
+                  <pic:nvPicPr>
+                    <pic:cNvPr id="0" name="warning.jpg"/>
+                    <pic:cNvPicPr/>
+                  </pic:nvPicPr>
+                  <pic:blipFill>
+                    <a:blip r:embed="rId13" cstate="print"/>
+                    <a:stretch>
+                      <a:fillRect/>
+                    </a:stretch>
+                  </pic:blipFill>
+                  <pic:spPr>
+                    <a:xfrm>
+                      <a:off x="0" y="0"/>
+                      <a:ext cx="315114" cy="263353"/>
+                    </a:xfrm>
+                    <a:prstGeom prst="rect">
+                      <a:avLst/>
+                    </a:prstGeom>
+                  </pic:spPr>
+                </pic:pic>
+              </a:graphicData>
+            </a:graphic>
+          </wp:inline>
+        </w:drawing>
+      </w:r>
+      <w:r>
+        <w:rPr>
+          <w:sz w:val="28"/>
+          <w:szCs w:val="28"/>
+        </w:rPr>
+        <w:t xml:space="preserve"> Si l'utilisateur souhaite annuler une commande hors préparation cela ne sera pas possible, la commande sera verrouillée sur l'écran en indiquant à l'utilisateur que la préparation de sa commande est déjà finie.</w:t>
+      </w:r>
+    </w:p>
+    <w:p>
+      <w:pPr>
         <w:pStyle w:val="Titre2"/>
       </w:pPr>
     </w:p>
+    <w:p/>
     <w:p>
       <w:pPr>
         <w:pStyle w:val="Titre2"/>
@@ -2128,22 +2512,16 @@
     </w:p>
     <w:p>
       <w:pPr>
-        <w:pStyle w:val="Titre2"/>
-      </w:pPr>
-    </w:p>
-    <w:p>
-      <w:pPr>
-        <w:pStyle w:val="Titre2"/>
-      </w:pPr>
-    </w:p>
-    <w:p>
-      <w:pPr>
-        <w:pStyle w:val="Titre2"/>
-      </w:pPr>
-    </w:p>
-    <w:p/>
-    <w:p/>
-    <w:p/>
+        <w:rPr>
+          <w:rFonts w:asciiTheme="majorHAnsi" w:eastAsiaTheme="majorEastAsia" w:hAnsiTheme="majorHAnsi" w:cstheme="majorBidi"/>
+          <w:b/>
+          <w:bCs/>
+          <w:color w:val="4F81BD" w:themeColor="accent1"/>
+          <w:sz w:val="26"/>
+          <w:szCs w:val="26"/>
+        </w:rPr>
+      </w:pPr>
+    </w:p>
     <w:p>
       <w:r>
         <w:rPr>
@@ -2306,7 +2684,21 @@
           <w:sz w:val="28"/>
           <w:szCs w:val="28"/>
         </w:rPr>
-        <w:t>Puis il choisie une option de navigation depuis l'écran d'accueil de l'application( Passer une commande, consulter mes paiements, suivre une commande, consulter mes commandes)</w:t>
+        <w:t xml:space="preserve">Puis il choisie une option de navigation depuis l'écran d'accueil de </w:t>
+      </w:r>
+      <w:r>
+        <w:rPr>
+          <w:sz w:val="28"/>
+          <w:szCs w:val="28"/>
+        </w:rPr>
+        <w:t>l'application (Passer</w:t>
+      </w:r>
+      <w:r>
+        <w:rPr>
+          <w:sz w:val="28"/>
+          <w:szCs w:val="28"/>
+        </w:rPr>
+        <w:t xml:space="preserve"> une commande, consulter mes paiements, suivre une commande, consulter mes commandes)</w:t>
       </w:r>
       <w:r>
         <w:rPr>
@@ -2531,7 +2923,7 @@
       </w:r>
     </w:p>
     <w:sectPr>
-      <w:footerReference w:type="default" r:id="rId12"/>
+      <w:footerReference w:type="default" r:id="rId14"/>
       <w:pgSz w:w="11906" w:h="16838"/>
       <w:pgMar w:top="1417" w:right="1417" w:bottom="1417" w:left="1417" w:header="708" w:footer="708" w:gutter="0"/>
       <w:cols w:space="708"/>
@@ -2631,7 +3023,7 @@
   <w:abstractNum w:abstractNumId="0">
     <w:nsid w:val="164C0682"/>
     <w:multiLevelType w:val="hybridMultilevel"/>
-    <w:tmpl w:val="7C7C3824"/>
+    <w:tmpl w:val="31AC10B6"/>
     <w:lvl w:ilvl="0" w:tplc="040C000F">
       <w:start w:val="1"/>
       <w:numFmt w:val="decimal"/>
@@ -4132,7 +4524,7 @@
 </file>
 
 <file path=customXml/itemProps1.xml><?xml version="1.0" encoding="utf-8"?>
-<ds:datastoreItem xmlns:ds="http://schemas.openxmlformats.org/officeDocument/2006/customXml" ds:itemID="{C7AE7235-054D-46E8-893B-14F44DA452A9}">
+<ds:datastoreItem xmlns:ds="http://schemas.openxmlformats.org/officeDocument/2006/customXml" ds:itemID="{AF2A4F15-AA94-4541-99E6-92546FB08394}">
   <ds:schemaRefs>
     <ds:schemaRef ds:uri="http://schemas.openxmlformats.org/officeDocument/2006/bibliography"/>
   </ds:schemaRefs>

</xml_diff>